<commit_message>
CS0801 y CS0802: Actualización de contenidos
</commit_message>
<xml_diff>
--- a/fuentes/contenidos/grado08/guion02/CS_08_02_ REC190.docx
+++ b/fuentes/contenidos/grado08/guion02/CS_08_02_ REC190.docx
@@ -231,9 +231,20 @@
           <w:szCs w:val="18"/>
           <w:lang w:val="es-ES_tradnl"/>
         </w:rPr>
-        <w:t xml:space="preserve"> Refuerza tu aprendizaje: el pensamiento de Bolívar</w:t>
-      </w:r>
-    </w:p>
+        <w:t xml:space="preserve"> </w:t>
+      </w:r>
+      <w:bookmarkStart w:id="0" w:name="_GoBack"/>
+      <w:r>
+        <w:rPr>
+          <w:rFonts w:ascii="Arial" w:hAnsi="Arial"/>
+          <w:sz w:val="18"/>
+          <w:szCs w:val="18"/>
+          <w:lang w:val="es-ES_tradnl"/>
+        </w:rPr>
+        <w:t>Evalúa tus conocimientos sobre la Independencia de América</w:t>
+      </w:r>
+    </w:p>
+    <w:bookmarkEnd w:id="0"/>
     <w:p>
       <w:pPr>
         <w:rPr>
@@ -300,19 +311,17 @@
           <w:szCs w:val="18"/>
           <w:lang w:val="es-ES_tradnl"/>
         </w:rPr>
-        <w:t xml:space="preserve"> Actividad para comprender algunos aspectos del pensamiento de Simón Bolívar</w:t>
-      </w:r>
-      <w:del w:id="0" w:author="ANA MARIA LARA" w:date="2015-03-25T09:00:00Z">
-        <w:r>
-          <w:rPr>
-            <w:rFonts w:ascii="Arial" w:hAnsi="Arial"/>
-            <w:sz w:val="18"/>
-            <w:szCs w:val="18"/>
-            <w:lang w:val="es-ES_tradnl"/>
-          </w:rPr>
-          <w:delText>.</w:delText>
-        </w:r>
-      </w:del>
+        <w:t xml:space="preserve"> Actividad para comprender algunos aspectos </w:t>
+      </w:r>
+      <w:r>
+        <w:rPr>
+          <w:rFonts w:ascii="Arial" w:hAnsi="Arial"/>
+          <w:sz w:val="18"/>
+          <w:szCs w:val="18"/>
+          <w:lang w:val="es-ES_tradnl"/>
+        </w:rPr>
+        <w:t>de la Independencia, a partir de la Carta de Jamaica</w:t>
+      </w:r>
     </w:p>
     <w:p>
       <w:pPr>
@@ -2827,6 +2836,7 @@
           <w:szCs w:val="18"/>
           <w:lang w:val="es-ES"/>
         </w:rPr>
+        <w:lastRenderedPageBreak/>
         <w:t>Realiza la siguiente actividad. Cuando termines</w:t>
       </w:r>
       <w:r>
@@ -2847,19 +2857,7 @@
           <w:szCs w:val="18"/>
           <w:lang w:val="es-ES"/>
         </w:rPr>
-        <w:t xml:space="preserve"> haz clic en enviar. Si es necesario entrega las respuestas a mano o por m</w:t>
-      </w:r>
-      <w:bookmarkStart w:id="1" w:name="_GoBack"/>
-      <w:bookmarkEnd w:id="1"/>
-      <w:r>
-        <w:rPr>
-          <w:rFonts w:ascii="Arial" w:hAnsi="Arial" w:cs="Arial"/>
-          <w:color w:val="000000"/>
-          <w:sz w:val="18"/>
-          <w:szCs w:val="18"/>
-          <w:lang w:val="es-ES"/>
-        </w:rPr>
-        <w:t>ail a tu profesor para que pueda validarlas.</w:t>
+        <w:t xml:space="preserve"> haz clic en enviar. Si es necesario entrega las respuestas a mano o por mail a tu profesor para que pueda validarlas.</w:t>
       </w:r>
     </w:p>
     <w:p>

</xml_diff>

<commit_message>
GUION 3 GRADO 8 DEFINITIVOS
UNICAMENTE FALTA RECURSO 170. Necesito ayuda para ubicar motor adecuado.
</commit_message>
<xml_diff>
--- a/fuentes/contenidos/grado08/guion02/CS_08_02_ REC190.docx
+++ b/fuentes/contenidos/grado08/guion02/CS_08_02_ REC190.docx
@@ -90,7 +90,34 @@
           <w:szCs w:val="18"/>
           <w:lang w:val="es-ES_tradnl"/>
         </w:rPr>
-        <w:t xml:space="preserve"> CS_09_02_CO</w:t>
+        <w:t xml:space="preserve"> CS_</w:t>
+      </w:r>
+      <w:r>
+        <w:rPr>
+          <w:rFonts w:ascii="Arial" w:hAnsi="Arial"/>
+          <w:sz w:val="18"/>
+          <w:szCs w:val="18"/>
+          <w:lang w:val="es-ES_tradnl"/>
+        </w:rPr>
+        <w:t>0</w:t>
+      </w:r>
+      <w:r>
+        <w:rPr>
+          <w:rFonts w:ascii="Arial" w:hAnsi="Arial"/>
+          <w:sz w:val="18"/>
+          <w:szCs w:val="18"/>
+          <w:lang w:val="es-ES_tradnl"/>
+        </w:rPr>
+        <w:t>8</w:t>
+      </w:r>
+      <w:r>
+        <w:rPr>
+          <w:rFonts w:ascii="Arial" w:hAnsi="Arial"/>
+          <w:sz w:val="18"/>
+          <w:szCs w:val="18"/>
+          <w:lang w:val="es-ES_tradnl"/>
+        </w:rPr>
+        <w:t>_02_CO</w:t>
       </w:r>
     </w:p>
     <w:p>
@@ -233,7 +260,6 @@
         </w:rPr>
         <w:t xml:space="preserve"> </w:t>
       </w:r>
-      <w:bookmarkStart w:id="0" w:name="_GoBack"/>
       <w:r>
         <w:rPr>
           <w:rFonts w:ascii="Arial" w:hAnsi="Arial"/>
@@ -244,7 +270,6 @@
         <w:t>Evalúa tus conocimientos sobre la Independencia de América</w:t>
       </w:r>
     </w:p>
-    <w:bookmarkEnd w:id="0"/>
     <w:p>
       <w:pPr>
         <w:rPr>
@@ -379,7 +404,45 @@
           <w:szCs w:val="18"/>
           <w:lang w:val="es-ES_tradnl"/>
         </w:rPr>
-        <w:t xml:space="preserve"> Carta de Jamaica, Simón Bolívar, independencia, América </w:t>
+        <w:t xml:space="preserve"> Carta de Jamaica, Simón </w:t>
+      </w:r>
+      <w:proofErr w:type="spellStart"/>
+      <w:r>
+        <w:rPr>
+          <w:rFonts w:ascii="Arial" w:hAnsi="Arial"/>
+          <w:sz w:val="18"/>
+          <w:szCs w:val="18"/>
+          <w:lang w:val="es-ES_tradnl"/>
+        </w:rPr>
+        <w:t>Bolívar,</w:t>
+      </w:r>
+      <w:r>
+        <w:rPr>
+          <w:rFonts w:ascii="Arial" w:hAnsi="Arial"/>
+          <w:sz w:val="18"/>
+          <w:szCs w:val="18"/>
+          <w:lang w:val="es-ES_tradnl"/>
+        </w:rPr>
+        <w:t>I</w:t>
+      </w:r>
+      <w:r>
+        <w:rPr>
+          <w:rFonts w:ascii="Arial" w:hAnsi="Arial"/>
+          <w:sz w:val="18"/>
+          <w:szCs w:val="18"/>
+          <w:lang w:val="es-ES_tradnl"/>
+        </w:rPr>
+        <w:t>ndependencia</w:t>
+      </w:r>
+      <w:proofErr w:type="spellEnd"/>
+      <w:r>
+        <w:rPr>
+          <w:rFonts w:ascii="Arial" w:hAnsi="Arial"/>
+          <w:sz w:val="18"/>
+          <w:szCs w:val="18"/>
+          <w:lang w:val="es-ES_tradnl"/>
+        </w:rPr>
+        <w:t xml:space="preserve">, América </w:t>
       </w:r>
     </w:p>
     <w:p>
@@ -449,7 +512,7 @@
           <w:szCs w:val="18"/>
           <w:lang w:val="es-ES_tradnl"/>
         </w:rPr>
-        <w:t xml:space="preserve"> 60 minutos.</w:t>
+        <w:t xml:space="preserve"> 60 minutos</w:t>
       </w:r>
     </w:p>
     <w:p>
@@ -2073,7 +2136,7 @@
           <w:szCs w:val="18"/>
           <w:lang w:val="es-ES_tradnl"/>
         </w:rPr>
-        <w:t xml:space="preserve"> Refuerza tu aprendizaje: el pensamiento de Bolívar.</w:t>
+        <w:t xml:space="preserve"> Refuerza tu aprendizaje: el pensamiento de Bolívar</w:t>
       </w:r>
     </w:p>
     <w:p>
@@ -2285,7 +2348,7 @@
           <w:szCs w:val="18"/>
           <w:lang w:val="es-ES"/>
         </w:rPr>
-        <w:t xml:space="preserve"> haz clic en enviar. Si es necesario entrega las respuestas a mano o por mail a tu profesor para que pueda validarlas.</w:t>
+        <w:t xml:space="preserve"> haz clic en enviar. Si es necesario entrega las respuestas a mano o por mail a tu profesor para que pueda validarlas</w:t>
       </w:r>
     </w:p>
     <w:p>
@@ -2805,7 +2868,19 @@
           <w:highlight w:val="yellow"/>
           <w:lang w:val="es-ES_tradnl"/>
         </w:rPr>
-        <w:t xml:space="preserve"> caracteres máximo</w:t>
+        <w:t xml:space="preserve"> caracteres máxi</w:t>
+      </w:r>
+      <w:bookmarkStart w:id="0" w:name="_GoBack"/>
+      <w:bookmarkEnd w:id="0"/>
+      <w:r>
+        <w:rPr>
+          <w:rFonts w:ascii="Arial" w:hAnsi="Arial" w:cs="Arial"/>
+          <w:sz w:val="18"/>
+          <w:szCs w:val="18"/>
+          <w:highlight w:val="yellow"/>
+          <w:lang w:val="es-ES_tradnl"/>
+        </w:rPr>
+        <w:t>mo</w:t>
       </w:r>
       <w:r>
         <w:rPr>

</xml_diff>

<commit_message>
Revert "GUION 3 GRADO 8 DEFINITIVOS"
This reverts commit 9992c8c021ad41506b86bf40ba23afc3e3da6514.
</commit_message>
<xml_diff>
--- a/fuentes/contenidos/grado08/guion02/CS_08_02_ REC190.docx
+++ b/fuentes/contenidos/grado08/guion02/CS_08_02_ REC190.docx
@@ -90,34 +90,7 @@
           <w:szCs w:val="18"/>
           <w:lang w:val="es-ES_tradnl"/>
         </w:rPr>
-        <w:t xml:space="preserve"> CS_</w:t>
-      </w:r>
-      <w:r>
-        <w:rPr>
-          <w:rFonts w:ascii="Arial" w:hAnsi="Arial"/>
-          <w:sz w:val="18"/>
-          <w:szCs w:val="18"/>
-          <w:lang w:val="es-ES_tradnl"/>
-        </w:rPr>
-        <w:t>0</w:t>
-      </w:r>
-      <w:r>
-        <w:rPr>
-          <w:rFonts w:ascii="Arial" w:hAnsi="Arial"/>
-          <w:sz w:val="18"/>
-          <w:szCs w:val="18"/>
-          <w:lang w:val="es-ES_tradnl"/>
-        </w:rPr>
-        <w:t>8</w:t>
-      </w:r>
-      <w:r>
-        <w:rPr>
-          <w:rFonts w:ascii="Arial" w:hAnsi="Arial"/>
-          <w:sz w:val="18"/>
-          <w:szCs w:val="18"/>
-          <w:lang w:val="es-ES_tradnl"/>
-        </w:rPr>
-        <w:t>_02_CO</w:t>
+        <w:t xml:space="preserve"> CS_09_02_CO</w:t>
       </w:r>
     </w:p>
     <w:p>
@@ -260,6 +233,7 @@
         </w:rPr>
         <w:t xml:space="preserve"> </w:t>
       </w:r>
+      <w:bookmarkStart w:id="0" w:name="_GoBack"/>
       <w:r>
         <w:rPr>
           <w:rFonts w:ascii="Arial" w:hAnsi="Arial"/>
@@ -270,6 +244,7 @@
         <w:t>Evalúa tus conocimientos sobre la Independencia de América</w:t>
       </w:r>
     </w:p>
+    <w:bookmarkEnd w:id="0"/>
     <w:p>
       <w:pPr>
         <w:rPr>
@@ -404,45 +379,7 @@
           <w:szCs w:val="18"/>
           <w:lang w:val="es-ES_tradnl"/>
         </w:rPr>
-        <w:t xml:space="preserve"> Carta de Jamaica, Simón </w:t>
-      </w:r>
-      <w:proofErr w:type="spellStart"/>
-      <w:r>
-        <w:rPr>
-          <w:rFonts w:ascii="Arial" w:hAnsi="Arial"/>
-          <w:sz w:val="18"/>
-          <w:szCs w:val="18"/>
-          <w:lang w:val="es-ES_tradnl"/>
-        </w:rPr>
-        <w:t>Bolívar,</w:t>
-      </w:r>
-      <w:r>
-        <w:rPr>
-          <w:rFonts w:ascii="Arial" w:hAnsi="Arial"/>
-          <w:sz w:val="18"/>
-          <w:szCs w:val="18"/>
-          <w:lang w:val="es-ES_tradnl"/>
-        </w:rPr>
-        <w:t>I</w:t>
-      </w:r>
-      <w:r>
-        <w:rPr>
-          <w:rFonts w:ascii="Arial" w:hAnsi="Arial"/>
-          <w:sz w:val="18"/>
-          <w:szCs w:val="18"/>
-          <w:lang w:val="es-ES_tradnl"/>
-        </w:rPr>
-        <w:t>ndependencia</w:t>
-      </w:r>
-      <w:proofErr w:type="spellEnd"/>
-      <w:r>
-        <w:rPr>
-          <w:rFonts w:ascii="Arial" w:hAnsi="Arial"/>
-          <w:sz w:val="18"/>
-          <w:szCs w:val="18"/>
-          <w:lang w:val="es-ES_tradnl"/>
-        </w:rPr>
-        <w:t xml:space="preserve">, América </w:t>
+        <w:t xml:space="preserve"> Carta de Jamaica, Simón Bolívar, independencia, América </w:t>
       </w:r>
     </w:p>
     <w:p>
@@ -512,7 +449,7 @@
           <w:szCs w:val="18"/>
           <w:lang w:val="es-ES_tradnl"/>
         </w:rPr>
-        <w:t xml:space="preserve"> 60 minutos</w:t>
+        <w:t xml:space="preserve"> 60 minutos.</w:t>
       </w:r>
     </w:p>
     <w:p>
@@ -2136,7 +2073,7 @@
           <w:szCs w:val="18"/>
           <w:lang w:val="es-ES_tradnl"/>
         </w:rPr>
-        <w:t xml:space="preserve"> Refuerza tu aprendizaje: el pensamiento de Bolívar</w:t>
+        <w:t xml:space="preserve"> Refuerza tu aprendizaje: el pensamiento de Bolívar.</w:t>
       </w:r>
     </w:p>
     <w:p>
@@ -2348,7 +2285,7 @@
           <w:szCs w:val="18"/>
           <w:lang w:val="es-ES"/>
         </w:rPr>
-        <w:t xml:space="preserve"> haz clic en enviar. Si es necesario entrega las respuestas a mano o por mail a tu profesor para que pueda validarlas</w:t>
+        <w:t xml:space="preserve"> haz clic en enviar. Si es necesario entrega las respuestas a mano o por mail a tu profesor para que pueda validarlas.</w:t>
       </w:r>
     </w:p>
     <w:p>
@@ -2868,19 +2805,7 @@
           <w:highlight w:val="yellow"/>
           <w:lang w:val="es-ES_tradnl"/>
         </w:rPr>
-        <w:t xml:space="preserve"> caracteres máxi</w:t>
-      </w:r>
-      <w:bookmarkStart w:id="0" w:name="_GoBack"/>
-      <w:bookmarkEnd w:id="0"/>
-      <w:r>
-        <w:rPr>
-          <w:rFonts w:ascii="Arial" w:hAnsi="Arial" w:cs="Arial"/>
-          <w:sz w:val="18"/>
-          <w:szCs w:val="18"/>
-          <w:highlight w:val="yellow"/>
-          <w:lang w:val="es-ES_tradnl"/>
-        </w:rPr>
-        <w:t>mo</w:t>
+        <w:t xml:space="preserve"> caracteres máximo</w:t>
       </w:r>
       <w:r>
         <w:rPr>

</xml_diff>

<commit_message>
Revert "Revert "GUION 3 GRADO 8 DEFINITIVOS""
This reverts commit 2b10ab14e662f545f192101344b3168707e42cce.
</commit_message>
<xml_diff>
--- a/fuentes/contenidos/grado08/guion02/CS_08_02_ REC190.docx
+++ b/fuentes/contenidos/grado08/guion02/CS_08_02_ REC190.docx
@@ -90,7 +90,34 @@
           <w:szCs w:val="18"/>
           <w:lang w:val="es-ES_tradnl"/>
         </w:rPr>
-        <w:t xml:space="preserve"> CS_09_02_CO</w:t>
+        <w:t xml:space="preserve"> CS_</w:t>
+      </w:r>
+      <w:r>
+        <w:rPr>
+          <w:rFonts w:ascii="Arial" w:hAnsi="Arial"/>
+          <w:sz w:val="18"/>
+          <w:szCs w:val="18"/>
+          <w:lang w:val="es-ES_tradnl"/>
+        </w:rPr>
+        <w:t>0</w:t>
+      </w:r>
+      <w:r>
+        <w:rPr>
+          <w:rFonts w:ascii="Arial" w:hAnsi="Arial"/>
+          <w:sz w:val="18"/>
+          <w:szCs w:val="18"/>
+          <w:lang w:val="es-ES_tradnl"/>
+        </w:rPr>
+        <w:t>8</w:t>
+      </w:r>
+      <w:r>
+        <w:rPr>
+          <w:rFonts w:ascii="Arial" w:hAnsi="Arial"/>
+          <w:sz w:val="18"/>
+          <w:szCs w:val="18"/>
+          <w:lang w:val="es-ES_tradnl"/>
+        </w:rPr>
+        <w:t>_02_CO</w:t>
       </w:r>
     </w:p>
     <w:p>
@@ -233,7 +260,6 @@
         </w:rPr>
         <w:t xml:space="preserve"> </w:t>
       </w:r>
-      <w:bookmarkStart w:id="0" w:name="_GoBack"/>
       <w:r>
         <w:rPr>
           <w:rFonts w:ascii="Arial" w:hAnsi="Arial"/>
@@ -244,7 +270,6 @@
         <w:t>Evalúa tus conocimientos sobre la Independencia de América</w:t>
       </w:r>
     </w:p>
-    <w:bookmarkEnd w:id="0"/>
     <w:p>
       <w:pPr>
         <w:rPr>
@@ -379,7 +404,45 @@
           <w:szCs w:val="18"/>
           <w:lang w:val="es-ES_tradnl"/>
         </w:rPr>
-        <w:t xml:space="preserve"> Carta de Jamaica, Simón Bolívar, independencia, América </w:t>
+        <w:t xml:space="preserve"> Carta de Jamaica, Simón </w:t>
+      </w:r>
+      <w:proofErr w:type="spellStart"/>
+      <w:r>
+        <w:rPr>
+          <w:rFonts w:ascii="Arial" w:hAnsi="Arial"/>
+          <w:sz w:val="18"/>
+          <w:szCs w:val="18"/>
+          <w:lang w:val="es-ES_tradnl"/>
+        </w:rPr>
+        <w:t>Bolívar,</w:t>
+      </w:r>
+      <w:r>
+        <w:rPr>
+          <w:rFonts w:ascii="Arial" w:hAnsi="Arial"/>
+          <w:sz w:val="18"/>
+          <w:szCs w:val="18"/>
+          <w:lang w:val="es-ES_tradnl"/>
+        </w:rPr>
+        <w:t>I</w:t>
+      </w:r>
+      <w:r>
+        <w:rPr>
+          <w:rFonts w:ascii="Arial" w:hAnsi="Arial"/>
+          <w:sz w:val="18"/>
+          <w:szCs w:val="18"/>
+          <w:lang w:val="es-ES_tradnl"/>
+        </w:rPr>
+        <w:t>ndependencia</w:t>
+      </w:r>
+      <w:proofErr w:type="spellEnd"/>
+      <w:r>
+        <w:rPr>
+          <w:rFonts w:ascii="Arial" w:hAnsi="Arial"/>
+          <w:sz w:val="18"/>
+          <w:szCs w:val="18"/>
+          <w:lang w:val="es-ES_tradnl"/>
+        </w:rPr>
+        <w:t xml:space="preserve">, América </w:t>
       </w:r>
     </w:p>
     <w:p>
@@ -449,7 +512,7 @@
           <w:szCs w:val="18"/>
           <w:lang w:val="es-ES_tradnl"/>
         </w:rPr>
-        <w:t xml:space="preserve"> 60 minutos.</w:t>
+        <w:t xml:space="preserve"> 60 minutos</w:t>
       </w:r>
     </w:p>
     <w:p>
@@ -2073,7 +2136,7 @@
           <w:szCs w:val="18"/>
           <w:lang w:val="es-ES_tradnl"/>
         </w:rPr>
-        <w:t xml:space="preserve"> Refuerza tu aprendizaje: el pensamiento de Bolívar.</w:t>
+        <w:t xml:space="preserve"> Refuerza tu aprendizaje: el pensamiento de Bolívar</w:t>
       </w:r>
     </w:p>
     <w:p>
@@ -2285,7 +2348,7 @@
           <w:szCs w:val="18"/>
           <w:lang w:val="es-ES"/>
         </w:rPr>
-        <w:t xml:space="preserve"> haz clic en enviar. Si es necesario entrega las respuestas a mano o por mail a tu profesor para que pueda validarlas.</w:t>
+        <w:t xml:space="preserve"> haz clic en enviar. Si es necesario entrega las respuestas a mano o por mail a tu profesor para que pueda validarlas</w:t>
       </w:r>
     </w:p>
     <w:p>
@@ -2805,7 +2868,19 @@
           <w:highlight w:val="yellow"/>
           <w:lang w:val="es-ES_tradnl"/>
         </w:rPr>
-        <w:t xml:space="preserve"> caracteres máximo</w:t>
+        <w:t xml:space="preserve"> caracteres máxi</w:t>
+      </w:r>
+      <w:bookmarkStart w:id="0" w:name="_GoBack"/>
+      <w:bookmarkEnd w:id="0"/>
+      <w:r>
+        <w:rPr>
+          <w:rFonts w:ascii="Arial" w:hAnsi="Arial" w:cs="Arial"/>
+          <w:sz w:val="18"/>
+          <w:szCs w:val="18"/>
+          <w:highlight w:val="yellow"/>
+          <w:lang w:val="es-ES_tradnl"/>
+        </w:rPr>
+        <w:t>mo</w:t>
       </w:r>
       <w:r>
         <w:rPr>

</xml_diff>

<commit_message>
guion 02 grados 8 y 9 ajustados
por revisar rec70 y rec170. Gracias
</commit_message>
<xml_diff>
--- a/fuentes/contenidos/grado08/guion02/CS_08_02_ REC190.docx
+++ b/fuentes/contenidos/grado08/guion02/CS_08_02_ REC190.docx
@@ -99,16 +99,7 @@
           <w:szCs w:val="18"/>
           <w:lang w:val="es-ES_tradnl"/>
         </w:rPr>
-        <w:t>0</w:t>
-      </w:r>
-      <w:r>
-        <w:rPr>
-          <w:rFonts w:ascii="Arial" w:hAnsi="Arial"/>
-          <w:sz w:val="18"/>
-          <w:szCs w:val="18"/>
-          <w:lang w:val="es-ES_tradnl"/>
-        </w:rPr>
-        <w:t>8</w:t>
+        <w:t>08</w:t>
       </w:r>
       <w:r>
         <w:rPr>
@@ -404,7 +395,7 @@
           <w:szCs w:val="18"/>
           <w:lang w:val="es-ES_tradnl"/>
         </w:rPr>
-        <w:t xml:space="preserve"> Carta de Jamaica, Simón </w:t>
+        <w:t xml:space="preserve"> Carta de </w:t>
       </w:r>
       <w:proofErr w:type="spellStart"/>
       <w:r>
@@ -414,7 +405,59 @@
           <w:szCs w:val="18"/>
           <w:lang w:val="es-ES_tradnl"/>
         </w:rPr>
-        <w:t>Bolívar,</w:t>
+        <w:t>Jamaica,</w:t>
+      </w:r>
+      <w:bookmarkStart w:id="0" w:name="_GoBack"/>
+      <w:del w:id="1" w:author="ANA MARIA LARA" w:date="2015-03-30T19:12:00Z">
+        <w:r>
+          <w:rPr>
+            <w:rFonts w:ascii="Arial" w:hAnsi="Arial"/>
+            <w:sz w:val="18"/>
+            <w:szCs w:val="18"/>
+            <w:lang w:val="es-ES_tradnl"/>
+          </w:rPr>
+          <w:delText xml:space="preserve"> </w:delText>
+        </w:r>
+      </w:del>
+      <w:bookmarkEnd w:id="0"/>
+      <w:r>
+        <w:rPr>
+          <w:rFonts w:ascii="Arial" w:hAnsi="Arial"/>
+          <w:sz w:val="18"/>
+          <w:szCs w:val="18"/>
+          <w:lang w:val="es-ES_tradnl"/>
+        </w:rPr>
+        <w:t>Simón</w:t>
+      </w:r>
+      <w:proofErr w:type="spellEnd"/>
+      <w:r>
+        <w:rPr>
+          <w:rFonts w:ascii="Arial" w:hAnsi="Arial"/>
+          <w:sz w:val="18"/>
+          <w:szCs w:val="18"/>
+          <w:lang w:val="es-ES_tradnl"/>
+        </w:rPr>
+        <w:t xml:space="preserve"> </w:t>
+      </w:r>
+      <w:proofErr w:type="spellStart"/>
+      <w:r>
+        <w:rPr>
+          <w:rFonts w:ascii="Arial" w:hAnsi="Arial"/>
+          <w:sz w:val="18"/>
+          <w:szCs w:val="18"/>
+          <w:lang w:val="es-ES_tradnl"/>
+        </w:rPr>
+        <w:t>Bolívar</w:t>
+      </w:r>
+      <w:proofErr w:type="gramStart"/>
+      <w:r>
+        <w:rPr>
+          <w:rFonts w:ascii="Arial" w:hAnsi="Arial"/>
+          <w:sz w:val="18"/>
+          <w:szCs w:val="18"/>
+          <w:lang w:val="es-ES_tradnl"/>
+        </w:rPr>
+        <w:t>,</w:t>
       </w:r>
       <w:r>
         <w:rPr>
@@ -435,6 +478,7 @@
         <w:t>ndependencia</w:t>
       </w:r>
       <w:proofErr w:type="spellEnd"/>
+      <w:proofErr w:type="gramEnd"/>
       <w:r>
         <w:rPr>
           <w:rFonts w:ascii="Arial" w:hAnsi="Arial"/>
@@ -2868,19 +2912,7 @@
           <w:highlight w:val="yellow"/>
           <w:lang w:val="es-ES_tradnl"/>
         </w:rPr>
-        <w:t xml:space="preserve"> caracteres máxi</w:t>
-      </w:r>
-      <w:bookmarkStart w:id="0" w:name="_GoBack"/>
-      <w:bookmarkEnd w:id="0"/>
-      <w:r>
-        <w:rPr>
-          <w:rFonts w:ascii="Arial" w:hAnsi="Arial" w:cs="Arial"/>
-          <w:sz w:val="18"/>
-          <w:szCs w:val="18"/>
-          <w:highlight w:val="yellow"/>
-          <w:lang w:val="es-ES_tradnl"/>
-        </w:rPr>
-        <w:t>mo</w:t>
+        <w:t xml:space="preserve"> caracteres máximo</w:t>
       </w:r>
       <w:r>
         <w:rPr>

</xml_diff>